<commit_message>
utilizando listas de estilos
</commit_message>
<xml_diff>
--- a/021-integracaoTxtPdf/09-mentoria-integracaoPythonWord/Texto.docx
+++ b/021-integracaoTxtPdf/09-mentoria-integracaoPythonWord/Texto.docx
@@ -23,6 +23,14 @@
       </w:pPr>
       <w:r>
         <w:t>PS: A quantidade de produtos vendidos foi de 10</w:t>
+      </w:r>
+    </w:p>
+    <w:p>
+      <w:pPr>
+        <w:pStyle w:val="MacroText"/>
+      </w:pPr>
+      <w:r>
+        <w:t>testando estilos aleatorios</w:t>
       </w:r>
     </w:p>
     <w:sectPr>

</xml_diff>